<commit_message>
encapsulated the guitar properties out of Guitar, and put them in their own separate object
encapsulated the guitar properties out of Guitar, and put them in their own separate object
</commit_message>
<xml_diff>
--- a/Java/GuitarApplication/GuitarApplicationUML.docx
+++ b/Java/GuitarApplication/GuitarApplicationUML.docx
@@ -4,10 +4,13 @@
   <w:body>
     <w:p>
       <w:r>
+        <w:rPr>
+          <w:noProof/>
+        </w:rPr>
         <w:drawing>
-          <wp:inline distT="0" distB="0" distL="0" distR="0" wp14:anchorId="41C9EA17" wp14:editId="76D9E21C">
-            <wp:extent cx="6334125" cy="4300168"/>
-            <wp:effectExtent l="0" t="0" r="0" b="5715"/>
+          <wp:inline distT="0" distB="0" distL="0" distR="0" wp14:anchorId="41C9EA17" wp14:editId="4F489D6E">
+            <wp:extent cx="5727700" cy="3888473"/>
+            <wp:effectExtent l="0" t="0" r="6350" b="0"/>
             <wp:docPr id="1" name="Picture 1"/>
             <wp:cNvGraphicFramePr>
               <a:graphicFrameLocks xmlns:a="http://schemas.openxmlformats.org/drawingml/2006/main" noChangeAspect="1"/>
@@ -28,7 +31,7 @@
                   <pic:spPr>
                     <a:xfrm>
                       <a:off x="0" y="0"/>
-                      <a:ext cx="6340784" cy="4304689"/>
+                      <a:ext cx="5738762" cy="3895983"/>
                     </a:xfrm>
                     <a:prstGeom prst="rect">
                       <a:avLst/>
@@ -42,7 +45,41 @@
       </w:r>
     </w:p>
     <w:p>
+      <w:pPr>
+        <w:rPr>
+          <w:b/>
+          <w:bCs/>
+        </w:rPr>
+      </w:pPr>
       <w:r>
+        <w:rPr>
+          <w:b/>
+          <w:bCs/>
+        </w:rPr>
+        <w:t xml:space="preserve">Replaced String </w:t>
+      </w:r>
+      <w:proofErr w:type="gramStart"/>
+      <w:r>
+        <w:rPr>
+          <w:b/>
+          <w:bCs/>
+        </w:rPr>
+        <w:t>With</w:t>
+      </w:r>
+      <w:proofErr w:type="gramEnd"/>
+      <w:r>
+        <w:rPr>
+          <w:b/>
+          <w:bCs/>
+        </w:rPr>
+        <w:t xml:space="preserve"> Enum for few parameters which will provide compile-time type checking, reducing errors from passing invalid strings.</w:t>
+      </w:r>
+    </w:p>
+    <w:p>
+      <w:r>
+        <w:rPr>
+          <w:noProof/>
+        </w:rPr>
         <w:drawing>
           <wp:inline distT="0" distB="0" distL="0" distR="0" wp14:anchorId="05FC2C4D" wp14:editId="4BA82449">
             <wp:extent cx="6858000" cy="4462780"/>
@@ -68,6 +105,77 @@
                     <a:xfrm>
                       <a:off x="0" y="0"/>
                       <a:ext cx="6858000" cy="4462780"/>
+                    </a:xfrm>
+                    <a:prstGeom prst="rect">
+                      <a:avLst/>
+                    </a:prstGeom>
+                  </pic:spPr>
+                </pic:pic>
+              </a:graphicData>
+            </a:graphic>
+          </wp:inline>
+        </w:drawing>
+      </w:r>
+    </w:p>
+    <w:p>
+      <w:pPr>
+        <w:rPr>
+          <w:b/>
+          <w:bCs/>
+        </w:rPr>
+      </w:pPr>
+      <w:r>
+        <w:rPr>
+          <w:b/>
+          <w:bCs/>
+        </w:rPr>
+        <w:lastRenderedPageBreak/>
+        <w:t>E</w:t>
+      </w:r>
+      <w:r>
+        <w:rPr>
+          <w:b/>
+          <w:bCs/>
+        </w:rPr>
+        <w:t xml:space="preserve">ncapsulated the guitar properties out of Guitar, and put them in their own separate </w:t>
+      </w:r>
+      <w:proofErr w:type="gramStart"/>
+      <w:r>
+        <w:rPr>
+          <w:b/>
+          <w:bCs/>
+        </w:rPr>
+        <w:t>object</w:t>
+      </w:r>
+      <w:proofErr w:type="gramEnd"/>
+    </w:p>
+    <w:p>
+      <w:r>
+        <w:drawing>
+          <wp:inline distT="0" distB="0" distL="0" distR="0" wp14:anchorId="542C8409" wp14:editId="798D65BF">
+            <wp:extent cx="6858000" cy="4274820"/>
+            <wp:effectExtent l="0" t="0" r="0" b="0"/>
+            <wp:docPr id="3" name="Picture 3"/>
+            <wp:cNvGraphicFramePr>
+              <a:graphicFrameLocks xmlns:a="http://schemas.openxmlformats.org/drawingml/2006/main" noChangeAspect="1"/>
+            </wp:cNvGraphicFramePr>
+            <a:graphic xmlns:a="http://schemas.openxmlformats.org/drawingml/2006/main">
+              <a:graphicData uri="http://schemas.openxmlformats.org/drawingml/2006/picture">
+                <pic:pic xmlns:pic="http://schemas.openxmlformats.org/drawingml/2006/picture">
+                  <pic:nvPicPr>
+                    <pic:cNvPr id="1" name=""/>
+                    <pic:cNvPicPr/>
+                  </pic:nvPicPr>
+                  <pic:blipFill>
+                    <a:blip r:embed="rId6"/>
+                    <a:stretch>
+                      <a:fillRect/>
+                    </a:stretch>
+                  </pic:blipFill>
+                  <pic:spPr>
+                    <a:xfrm>
+                      <a:off x="0" y="0"/>
+                      <a:ext cx="6858000" cy="4274820"/>
                     </a:xfrm>
                     <a:prstGeom prst="rect">
                       <a:avLst/>
@@ -494,7 +602,6 @@
   <w:style w:type="character" w:default="1" w:styleId="DefaultParagraphFont">
     <w:name w:val="Default Paragraph Font"/>
     <w:uiPriority w:val="1"/>
-    <w:semiHidden/>
     <w:unhideWhenUsed/>
   </w:style>
   <w:style w:type="table" w:default="1" w:styleId="TableNormal">
@@ -517,6 +624,17 @@
     <w:uiPriority w:val="99"/>
     <w:semiHidden/>
     <w:unhideWhenUsed/>
+  </w:style>
+  <w:style w:type="paragraph" w:styleId="ListParagraph">
+    <w:name w:val="List Paragraph"/>
+    <w:basedOn w:val="Normal"/>
+    <w:uiPriority w:val="34"/>
+    <w:qFormat/>
+    <w:rsid w:val="008226C0"/>
+    <w:pPr>
+      <w:ind w:left="720"/>
+      <w:contextualSpacing/>
+    </w:pPr>
   </w:style>
 </w:styles>
 </file>

</xml_diff>